<commit_message>
MxB: page de presentation
</commit_message>
<xml_diff>
--- a/tp2/Rapport.docx
+++ b/tp2/Rapport.docx
@@ -4,17 +4,608 @@
   <w:body>
     <w:p>
       <w:pPr>
-        <w:jc w:val="both"/>
-        <w:rPr>
+        <w:widowControl w:val="0"/>
+        <w:spacing w:line="240" w:lineRule="auto"/>
+        <w:ind w:left="80" w:right="80"/>
+        <w:jc w:val="center"/>
+        <w:rPr>
+          <w:rFonts w:ascii="Times New Roman" w:eastAsia="Times New Roman" w:hAnsi="Times New Roman" w:cs="Times New Roman"/>
+          <w:sz w:val="24"/>
+          <w:szCs w:val="24"/>
+          <w:lang w:val="fr-CA"/>
+        </w:rPr>
+      </w:pPr>
+      <w:r>
+        <w:rPr>
+          <w:rFonts w:ascii="Times New Roman" w:eastAsia="Times New Roman" w:hAnsi="Times New Roman" w:cs="Times New Roman"/>
+          <w:sz w:val="24"/>
+          <w:szCs w:val="24"/>
+          <w:lang w:val="fr-CA"/>
+        </w:rPr>
+        <w:t>Polytechn</w:t>
+      </w:r>
+      <w:r>
+        <w:rPr>
+          <w:rFonts w:ascii="Times New Roman" w:eastAsia="Times New Roman" w:hAnsi="Times New Roman" w:cs="Times New Roman"/>
+          <w:sz w:val="24"/>
+          <w:szCs w:val="24"/>
+          <w:lang w:val="fr-CA"/>
+        </w:rPr>
+        <w:t>ique Montréal</w:t>
+      </w:r>
+    </w:p>
+    <w:p>
+      <w:pPr>
+        <w:widowControl w:val="0"/>
+        <w:spacing w:line="240" w:lineRule="auto"/>
+        <w:ind w:left="80" w:right="80"/>
+        <w:jc w:val="center"/>
+        <w:rPr>
+          <w:rFonts w:ascii="Times New Roman" w:eastAsia="Times New Roman" w:hAnsi="Times New Roman" w:cs="Times New Roman"/>
+          <w:sz w:val="24"/>
+          <w:szCs w:val="24"/>
+          <w:lang w:val="fr-CA"/>
+        </w:rPr>
+      </w:pPr>
+    </w:p>
+    <w:p>
+      <w:pPr>
+        <w:widowControl w:val="0"/>
+        <w:spacing w:line="240" w:lineRule="auto"/>
+        <w:ind w:left="80" w:right="80"/>
+        <w:jc w:val="center"/>
+        <w:rPr>
+          <w:rFonts w:ascii="Times New Roman" w:eastAsia="Times New Roman" w:hAnsi="Times New Roman" w:cs="Times New Roman"/>
+          <w:sz w:val="24"/>
+          <w:szCs w:val="24"/>
+          <w:lang w:val="fr-CA"/>
+        </w:rPr>
+      </w:pPr>
+    </w:p>
+    <w:p>
+      <w:pPr>
+        <w:widowControl w:val="0"/>
+        <w:spacing w:line="240" w:lineRule="auto"/>
+        <w:ind w:left="80" w:right="80"/>
+        <w:jc w:val="center"/>
+        <w:rPr>
+          <w:rFonts w:ascii="Times New Roman" w:eastAsia="Times New Roman" w:hAnsi="Times New Roman" w:cs="Times New Roman"/>
+          <w:sz w:val="24"/>
+          <w:szCs w:val="24"/>
+          <w:lang w:val="fr-CA"/>
+        </w:rPr>
+      </w:pPr>
+    </w:p>
+    <w:p>
+      <w:pPr>
+        <w:widowControl w:val="0"/>
+        <w:spacing w:line="240" w:lineRule="auto"/>
+        <w:ind w:left="80" w:right="80"/>
+        <w:jc w:val="center"/>
+        <w:rPr>
+          <w:rFonts w:ascii="Times New Roman" w:eastAsia="Times New Roman" w:hAnsi="Times New Roman" w:cs="Times New Roman"/>
           <w:b/>
-          <w:lang w:val="fr-CA"/>
-        </w:rPr>
-      </w:pPr>
-      <w:r>
-        <w:rPr>
+          <w:sz w:val="24"/>
+          <w:szCs w:val="24"/>
+          <w:lang w:val="fr-CA"/>
+        </w:rPr>
+      </w:pPr>
+    </w:p>
+    <w:p>
+      <w:pPr>
+        <w:widowControl w:val="0"/>
+        <w:spacing w:after="280" w:line="240" w:lineRule="auto"/>
+        <w:jc w:val="center"/>
+        <w:rPr>
+          <w:rFonts w:ascii="Times New Roman" w:eastAsia="Times New Roman" w:hAnsi="Times New Roman" w:cs="Times New Roman"/>
           <w:b/>
-          <w:lang w:val="fr-CA"/>
-        </w:rPr>
+          <w:sz w:val="24"/>
+          <w:szCs w:val="24"/>
+          <w:lang w:val="fr-CA"/>
+        </w:rPr>
+      </w:pPr>
+    </w:p>
+    <w:p>
+      <w:pPr>
+        <w:widowControl w:val="0"/>
+        <w:spacing w:after="280" w:line="240" w:lineRule="auto"/>
+        <w:jc w:val="center"/>
+        <w:rPr>
+          <w:rFonts w:ascii="Times New Roman" w:eastAsia="Times New Roman" w:hAnsi="Times New Roman" w:cs="Times New Roman"/>
+          <w:b/>
+          <w:sz w:val="24"/>
+          <w:szCs w:val="24"/>
+          <w:lang w:val="fr-CA"/>
+        </w:rPr>
+      </w:pPr>
+    </w:p>
+    <w:p>
+      <w:pPr>
+        <w:widowControl w:val="0"/>
+        <w:spacing w:after="280" w:line="240" w:lineRule="auto"/>
+        <w:jc w:val="center"/>
+        <w:rPr>
+          <w:rFonts w:ascii="Times New Roman" w:eastAsia="Times New Roman" w:hAnsi="Times New Roman" w:cs="Times New Roman"/>
+          <w:b/>
+          <w:sz w:val="24"/>
+          <w:szCs w:val="24"/>
+          <w:lang w:val="fr-CA"/>
+        </w:rPr>
+      </w:pPr>
+    </w:p>
+    <w:p>
+      <w:pPr>
+        <w:widowControl w:val="0"/>
+        <w:spacing w:after="280" w:line="240" w:lineRule="auto"/>
+        <w:jc w:val="center"/>
+        <w:rPr>
+          <w:rFonts w:ascii="Times New Roman" w:eastAsia="Times New Roman" w:hAnsi="Times New Roman" w:cs="Times New Roman"/>
+          <w:b/>
+          <w:sz w:val="24"/>
+          <w:szCs w:val="24"/>
+          <w:lang w:val="fr-CA"/>
+        </w:rPr>
+      </w:pPr>
+      <w:r>
+        <w:rPr>
+          <w:rFonts w:ascii="Times New Roman" w:eastAsia="Times New Roman" w:hAnsi="Times New Roman" w:cs="Times New Roman"/>
+          <w:b/>
+          <w:sz w:val="24"/>
+          <w:szCs w:val="24"/>
+          <w:lang w:val="fr-CA"/>
+        </w:rPr>
+        <w:t>TP</w:t>
+      </w:r>
+      <w:r>
+        <w:rPr>
+          <w:rFonts w:ascii="Times New Roman" w:eastAsia="Times New Roman" w:hAnsi="Times New Roman" w:cs="Times New Roman"/>
+          <w:b/>
+          <w:sz w:val="24"/>
+          <w:szCs w:val="24"/>
+          <w:lang w:val="fr-CA"/>
+        </w:rPr>
+        <w:t>2</w:t>
+      </w:r>
+      <w:bookmarkStart w:id="0" w:name="_GoBack"/>
+      <w:bookmarkEnd w:id="0"/>
+      <w:r>
+        <w:rPr>
+          <w:rFonts w:ascii="Times New Roman" w:eastAsia="Times New Roman" w:hAnsi="Times New Roman" w:cs="Times New Roman"/>
+          <w:b/>
+          <w:sz w:val="24"/>
+          <w:szCs w:val="24"/>
+          <w:lang w:val="fr-CA"/>
+        </w:rPr>
+        <w:t>-Log3430</w:t>
+      </w:r>
+    </w:p>
+    <w:p>
+      <w:pPr>
+        <w:widowControl w:val="0"/>
+        <w:spacing w:after="280" w:line="240" w:lineRule="auto"/>
+        <w:jc w:val="center"/>
+        <w:rPr>
+          <w:rFonts w:ascii="Times New Roman" w:eastAsia="Times New Roman" w:hAnsi="Times New Roman" w:cs="Times New Roman"/>
+          <w:b/>
+          <w:sz w:val="24"/>
+          <w:szCs w:val="24"/>
+          <w:lang w:val="fr-CA"/>
+        </w:rPr>
+      </w:pPr>
+    </w:p>
+    <w:p>
+      <w:pPr>
+        <w:widowControl w:val="0"/>
+        <w:spacing w:after="280" w:line="240" w:lineRule="auto"/>
+        <w:rPr>
+          <w:rFonts w:ascii="Times New Roman" w:eastAsia="Times New Roman" w:hAnsi="Times New Roman" w:cs="Times New Roman"/>
+          <w:sz w:val="24"/>
+          <w:szCs w:val="24"/>
+          <w:lang w:val="fr-CA"/>
+        </w:rPr>
+      </w:pPr>
+      <w:r>
+        <w:rPr>
+          <w:rFonts w:ascii="Times New Roman" w:eastAsia="Times New Roman" w:hAnsi="Times New Roman" w:cs="Times New Roman"/>
+          <w:sz w:val="24"/>
+          <w:szCs w:val="24"/>
+          <w:lang w:val="fr-CA"/>
+        </w:rPr>
+        <w:t> </w:t>
+      </w:r>
+    </w:p>
+    <w:p>
+      <w:pPr>
+        <w:widowControl w:val="0"/>
+        <w:spacing w:after="280" w:line="240" w:lineRule="auto"/>
+        <w:jc w:val="center"/>
+        <w:rPr>
+          <w:rFonts w:ascii="Times New Roman" w:eastAsia="Times New Roman" w:hAnsi="Times New Roman" w:cs="Times New Roman"/>
+          <w:sz w:val="24"/>
+          <w:szCs w:val="24"/>
+          <w:lang w:val="fr-CA"/>
+        </w:rPr>
+      </w:pPr>
+    </w:p>
+    <w:p>
+      <w:pPr>
+        <w:widowControl w:val="0"/>
+        <w:spacing w:after="280" w:line="240" w:lineRule="auto"/>
+        <w:jc w:val="center"/>
+        <w:rPr>
+          <w:rFonts w:ascii="Times New Roman" w:eastAsia="Times New Roman" w:hAnsi="Times New Roman" w:cs="Times New Roman"/>
+          <w:sz w:val="24"/>
+          <w:szCs w:val="24"/>
+          <w:lang w:val="fr-CA"/>
+        </w:rPr>
+      </w:pPr>
+      <w:r>
+        <w:rPr>
+          <w:rFonts w:ascii="Times New Roman" w:eastAsia="Times New Roman" w:hAnsi="Times New Roman" w:cs="Times New Roman"/>
+          <w:sz w:val="24"/>
+          <w:szCs w:val="24"/>
+          <w:lang w:val="fr-CA"/>
+        </w:rPr>
+        <w:t>Travail de :</w:t>
+      </w:r>
+    </w:p>
+    <w:p>
+      <w:pPr>
+        <w:widowControl w:val="0"/>
+        <w:spacing w:after="280" w:line="240" w:lineRule="auto"/>
+        <w:jc w:val="center"/>
+        <w:rPr>
+          <w:rFonts w:ascii="Times New Roman" w:eastAsia="Times New Roman" w:hAnsi="Times New Roman" w:cs="Times New Roman"/>
+          <w:sz w:val="24"/>
+          <w:szCs w:val="24"/>
+          <w:lang w:val="fr-CA"/>
+        </w:rPr>
+      </w:pPr>
+      <w:r>
+        <w:rPr>
+          <w:rFonts w:ascii="Times New Roman" w:eastAsia="Times New Roman" w:hAnsi="Times New Roman" w:cs="Times New Roman"/>
+          <w:sz w:val="24"/>
+          <w:szCs w:val="24"/>
+          <w:lang w:val="fr-CA"/>
+        </w:rPr>
+        <w:t>Xavier Brazeau</w:t>
+      </w:r>
+      <w:r>
+        <w:rPr>
+          <w:rFonts w:ascii="Times New Roman" w:eastAsia="Times New Roman" w:hAnsi="Times New Roman" w:cs="Times New Roman"/>
+          <w:sz w:val="24"/>
+          <w:szCs w:val="24"/>
+          <w:lang w:val="fr-CA"/>
+        </w:rPr>
+        <w:t xml:space="preserve"> (</w:t>
+      </w:r>
+      <w:r>
+        <w:rPr>
+          <w:rFonts w:ascii="Times New Roman" w:eastAsia="Times New Roman" w:hAnsi="Times New Roman" w:cs="Times New Roman"/>
+          <w:sz w:val="24"/>
+          <w:szCs w:val="24"/>
+          <w:lang w:val="fr-CA"/>
+        </w:rPr>
+        <w:t>1854911</w:t>
+      </w:r>
+      <w:r>
+        <w:rPr>
+          <w:rFonts w:ascii="Times New Roman" w:eastAsia="Times New Roman" w:hAnsi="Times New Roman" w:cs="Times New Roman"/>
+          <w:sz w:val="24"/>
+          <w:szCs w:val="24"/>
+          <w:lang w:val="fr-CA"/>
+        </w:rPr>
+        <w:t>)</w:t>
+      </w:r>
+    </w:p>
+    <w:p>
+      <w:pPr>
+        <w:widowControl w:val="0"/>
+        <w:spacing w:after="280" w:line="240" w:lineRule="auto"/>
+        <w:jc w:val="center"/>
+        <w:rPr>
+          <w:rFonts w:ascii="Times New Roman" w:eastAsia="Times New Roman" w:hAnsi="Times New Roman" w:cs="Times New Roman"/>
+          <w:sz w:val="24"/>
+          <w:szCs w:val="24"/>
+          <w:lang w:val="fr-CA"/>
+        </w:rPr>
+      </w:pPr>
+      <w:r>
+        <w:rPr>
+          <w:rFonts w:ascii="Times New Roman" w:eastAsia="Times New Roman" w:hAnsi="Times New Roman" w:cs="Times New Roman"/>
+          <w:sz w:val="24"/>
+          <w:szCs w:val="24"/>
+          <w:lang w:val="fr-CA"/>
+        </w:rPr>
+        <w:t>Amine Kamal (</w:t>
+      </w:r>
+      <w:r>
+        <w:rPr>
+          <w:rFonts w:ascii="Times New Roman" w:eastAsia="Times New Roman" w:hAnsi="Times New Roman" w:cs="Times New Roman"/>
+          <w:sz w:val="24"/>
+          <w:szCs w:val="24"/>
+          <w:lang w:val="fr-CA"/>
+        </w:rPr>
+        <w:t>1718831</w:t>
+      </w:r>
+      <w:r>
+        <w:rPr>
+          <w:rFonts w:ascii="Times New Roman" w:eastAsia="Times New Roman" w:hAnsi="Times New Roman" w:cs="Times New Roman"/>
+          <w:sz w:val="24"/>
+          <w:szCs w:val="24"/>
+          <w:lang w:val="fr-CA"/>
+        </w:rPr>
+        <w:t>)</w:t>
+      </w:r>
+    </w:p>
+    <w:p>
+      <w:pPr>
+        <w:widowControl w:val="0"/>
+        <w:spacing w:after="280" w:line="240" w:lineRule="auto"/>
+        <w:jc w:val="center"/>
+        <w:rPr>
+          <w:rFonts w:ascii="Times New Roman" w:eastAsia="Times New Roman" w:hAnsi="Times New Roman" w:cs="Times New Roman"/>
+          <w:sz w:val="24"/>
+          <w:szCs w:val="24"/>
+          <w:lang w:val="fr-CA"/>
+        </w:rPr>
+      </w:pPr>
+      <w:r>
+        <w:rPr>
+          <w:rFonts w:ascii="Times New Roman" w:eastAsia="Times New Roman" w:hAnsi="Times New Roman" w:cs="Times New Roman"/>
+          <w:sz w:val="24"/>
+          <w:szCs w:val="24"/>
+          <w:lang w:val="fr-CA"/>
+        </w:rPr>
+        <w:t>Maxime Bernier (</w:t>
+      </w:r>
+      <w:r>
+        <w:rPr>
+          <w:rFonts w:ascii="Times New Roman" w:eastAsia="Times New Roman" w:hAnsi="Times New Roman" w:cs="Times New Roman"/>
+          <w:sz w:val="24"/>
+          <w:szCs w:val="24"/>
+          <w:lang w:val="fr-CA"/>
+        </w:rPr>
+        <w:t>1893115</w:t>
+      </w:r>
+      <w:r>
+        <w:rPr>
+          <w:rFonts w:ascii="Times New Roman" w:eastAsia="Times New Roman" w:hAnsi="Times New Roman" w:cs="Times New Roman"/>
+          <w:sz w:val="24"/>
+          <w:szCs w:val="24"/>
+          <w:lang w:val="fr-CA"/>
+        </w:rPr>
+        <w:t>)</w:t>
+      </w:r>
+    </w:p>
+    <w:p>
+      <w:pPr>
+        <w:widowControl w:val="0"/>
+        <w:spacing w:after="280" w:line="240" w:lineRule="auto"/>
+        <w:jc w:val="center"/>
+        <w:rPr>
+          <w:rFonts w:ascii="Times New Roman" w:eastAsia="Times New Roman" w:hAnsi="Times New Roman" w:cs="Times New Roman"/>
+          <w:sz w:val="24"/>
+          <w:szCs w:val="24"/>
+          <w:lang w:val="fr-CA"/>
+        </w:rPr>
+      </w:pPr>
+      <w:r>
+        <w:rPr>
+          <w:rFonts w:ascii="Times New Roman" w:eastAsia="Times New Roman" w:hAnsi="Times New Roman" w:cs="Times New Roman"/>
+          <w:sz w:val="24"/>
+          <w:szCs w:val="24"/>
+          <w:lang w:val="fr-CA"/>
+        </w:rPr>
+        <w:t> </w:t>
+      </w:r>
+    </w:p>
+    <w:p>
+      <w:pPr>
+        <w:widowControl w:val="0"/>
+        <w:spacing w:after="280" w:line="240" w:lineRule="auto"/>
+        <w:rPr>
+          <w:rFonts w:ascii="Times New Roman" w:eastAsia="Times New Roman" w:hAnsi="Times New Roman" w:cs="Times New Roman"/>
+          <w:sz w:val="24"/>
+          <w:szCs w:val="24"/>
+          <w:lang w:val="fr-CA"/>
+        </w:rPr>
+      </w:pPr>
+      <w:r>
+        <w:rPr>
+          <w:rFonts w:ascii="Times New Roman" w:eastAsia="Times New Roman" w:hAnsi="Times New Roman" w:cs="Times New Roman"/>
+          <w:sz w:val="24"/>
+          <w:szCs w:val="24"/>
+          <w:lang w:val="fr-CA"/>
+        </w:rPr>
+        <w:t> </w:t>
+      </w:r>
+    </w:p>
+    <w:p>
+      <w:pPr>
+        <w:widowControl w:val="0"/>
+        <w:spacing w:after="280" w:line="240" w:lineRule="auto"/>
+        <w:rPr>
+          <w:rFonts w:ascii="Times New Roman" w:eastAsia="Times New Roman" w:hAnsi="Times New Roman" w:cs="Times New Roman"/>
+          <w:sz w:val="24"/>
+          <w:szCs w:val="24"/>
+          <w:lang w:val="fr-CA"/>
+        </w:rPr>
+      </w:pPr>
+    </w:p>
+    <w:p>
+      <w:pPr>
+        <w:widowControl w:val="0"/>
+        <w:spacing w:after="280" w:line="240" w:lineRule="auto"/>
+        <w:jc w:val="center"/>
+        <w:rPr>
+          <w:rFonts w:ascii="Times New Roman" w:eastAsia="Times New Roman" w:hAnsi="Times New Roman" w:cs="Times New Roman"/>
+          <w:sz w:val="24"/>
+          <w:szCs w:val="24"/>
+          <w:lang w:val="fr-CA"/>
+        </w:rPr>
+      </w:pPr>
+    </w:p>
+    <w:p>
+      <w:pPr>
+        <w:widowControl w:val="0"/>
+        <w:spacing w:after="280" w:line="240" w:lineRule="auto"/>
+        <w:jc w:val="center"/>
+        <w:rPr>
+          <w:rFonts w:ascii="Times New Roman" w:eastAsia="Times New Roman" w:hAnsi="Times New Roman" w:cs="Times New Roman"/>
+          <w:sz w:val="24"/>
+          <w:szCs w:val="24"/>
+          <w:lang w:val="fr-CA"/>
+        </w:rPr>
+      </w:pPr>
+    </w:p>
+    <w:p>
+      <w:pPr>
+        <w:widowControl w:val="0"/>
+        <w:spacing w:after="280" w:line="240" w:lineRule="auto"/>
+        <w:jc w:val="center"/>
+        <w:rPr>
+          <w:rFonts w:ascii="Times New Roman" w:eastAsia="Times New Roman" w:hAnsi="Times New Roman" w:cs="Times New Roman"/>
+          <w:sz w:val="24"/>
+          <w:szCs w:val="24"/>
+          <w:lang w:val="fr-CA"/>
+        </w:rPr>
+      </w:pPr>
+    </w:p>
+    <w:p>
+      <w:pPr>
+        <w:widowControl w:val="0"/>
+        <w:spacing w:after="280" w:line="240" w:lineRule="auto"/>
+        <w:jc w:val="center"/>
+        <w:rPr>
+          <w:rFonts w:ascii="Times New Roman" w:eastAsia="Times New Roman" w:hAnsi="Times New Roman" w:cs="Times New Roman"/>
+          <w:sz w:val="24"/>
+          <w:szCs w:val="24"/>
+          <w:lang w:val="fr-CA"/>
+        </w:rPr>
+      </w:pPr>
+      <w:r>
+        <w:rPr>
+          <w:rFonts w:ascii="Times New Roman" w:eastAsia="Times New Roman" w:hAnsi="Times New Roman" w:cs="Times New Roman"/>
+          <w:sz w:val="24"/>
+          <w:szCs w:val="24"/>
+          <w:lang w:val="fr-CA"/>
+        </w:rPr>
+        <w:t>Remis à M</w:t>
+      </w:r>
+      <w:r>
+        <w:rPr>
+          <w:rFonts w:ascii="Times New Roman" w:eastAsia="Times New Roman" w:hAnsi="Times New Roman" w:cs="Times New Roman"/>
+          <w:sz w:val="24"/>
+          <w:szCs w:val="24"/>
+          <w:lang w:val="fr-CA"/>
+        </w:rPr>
+        <w:t xml:space="preserve">me </w:t>
+      </w:r>
+      <w:proofErr w:type="spellStart"/>
+      <w:r>
+        <w:rPr>
+          <w:rFonts w:ascii="Times New Roman" w:eastAsia="Times New Roman" w:hAnsi="Times New Roman" w:cs="Times New Roman"/>
+          <w:sz w:val="24"/>
+          <w:szCs w:val="24"/>
+          <w:lang w:val="fr-CA"/>
+        </w:rPr>
+        <w:t>Hiba</w:t>
+      </w:r>
+      <w:proofErr w:type="spellEnd"/>
+      <w:r>
+        <w:rPr>
+          <w:rFonts w:ascii="Times New Roman" w:eastAsia="Times New Roman" w:hAnsi="Times New Roman" w:cs="Times New Roman"/>
+          <w:sz w:val="24"/>
+          <w:szCs w:val="24"/>
+          <w:lang w:val="fr-CA"/>
+        </w:rPr>
+        <w:t xml:space="preserve"> </w:t>
+      </w:r>
+      <w:proofErr w:type="spellStart"/>
+      <w:r>
+        <w:rPr>
+          <w:rFonts w:ascii="Times New Roman" w:eastAsia="Times New Roman" w:hAnsi="Times New Roman" w:cs="Times New Roman"/>
+          <w:sz w:val="24"/>
+          <w:szCs w:val="24"/>
+          <w:lang w:val="fr-CA"/>
+        </w:rPr>
+        <w:t>Bagane</w:t>
+      </w:r>
+      <w:proofErr w:type="spellEnd"/>
+    </w:p>
+    <w:p>
+      <w:pPr>
+        <w:widowControl w:val="0"/>
+        <w:spacing w:after="280" w:line="240" w:lineRule="auto"/>
+        <w:jc w:val="center"/>
+        <w:rPr>
+          <w:rFonts w:ascii="Times New Roman" w:eastAsia="Times New Roman" w:hAnsi="Times New Roman" w:cs="Times New Roman"/>
+          <w:sz w:val="24"/>
+          <w:szCs w:val="24"/>
+          <w:lang w:val="fr-CA"/>
+        </w:rPr>
+      </w:pPr>
+      <w:r>
+        <w:rPr>
+          <w:rFonts w:ascii="Times New Roman" w:eastAsia="Times New Roman" w:hAnsi="Times New Roman" w:cs="Times New Roman"/>
+          <w:sz w:val="24"/>
+          <w:szCs w:val="24"/>
+          <w:lang w:val="fr-CA"/>
+        </w:rPr>
+        <w:t xml:space="preserve">Jeudi </w:t>
+      </w:r>
+      <w:r>
+        <w:rPr>
+          <w:rFonts w:ascii="Times New Roman" w:eastAsia="Times New Roman" w:hAnsi="Times New Roman" w:cs="Times New Roman"/>
+          <w:sz w:val="24"/>
+          <w:szCs w:val="24"/>
+          <w:lang w:val="fr-CA"/>
+        </w:rPr>
+        <w:t>14</w:t>
+      </w:r>
+      <w:r>
+        <w:rPr>
+          <w:rFonts w:ascii="Times New Roman" w:eastAsia="Times New Roman" w:hAnsi="Times New Roman" w:cs="Times New Roman"/>
+          <w:sz w:val="24"/>
+          <w:szCs w:val="24"/>
+          <w:lang w:val="fr-CA"/>
+        </w:rPr>
+        <w:t xml:space="preserve"> </w:t>
+      </w:r>
+      <w:r>
+        <w:rPr>
+          <w:rFonts w:ascii="Times New Roman" w:eastAsia="Times New Roman" w:hAnsi="Times New Roman" w:cs="Times New Roman"/>
+          <w:sz w:val="24"/>
+          <w:szCs w:val="24"/>
+          <w:lang w:val="fr-CA"/>
+        </w:rPr>
+        <w:t>février</w:t>
+      </w:r>
+      <w:r>
+        <w:rPr>
+          <w:rFonts w:ascii="Times New Roman" w:eastAsia="Times New Roman" w:hAnsi="Times New Roman" w:cs="Times New Roman"/>
+          <w:sz w:val="24"/>
+          <w:szCs w:val="24"/>
+          <w:lang w:val="fr-CA"/>
+        </w:rPr>
+        <w:t xml:space="preserve"> 2019</w:t>
+      </w:r>
+    </w:p>
+    <w:p>
+      <w:pPr>
+        <w:jc w:val="both"/>
+        <w:rPr>
+          <w:b/>
+          <w:lang w:val="fr-CA"/>
+        </w:rPr>
+      </w:pPr>
+      <w:r>
+        <w:rPr>
+          <w:b/>
+          <w:lang w:val="fr-CA"/>
+        </w:rPr>
+        <w:lastRenderedPageBreak/>
         <w:t>Introduction</w:t>
       </w:r>
     </w:p>
@@ -1090,6 +1681,9 @@
     </w:p>
     <w:p>
       <w:pPr>
+        <w:tabs>
+          <w:tab w:val="left" w:pos="6435"/>
+        </w:tabs>
         <w:jc w:val="both"/>
         <w:rPr>
           <w:lang w:val="fr-CA"/>
@@ -1356,7 +1950,6 @@
         <w:lastRenderedPageBreak/>
         <w:t>CFG Regular</w:t>
       </w:r>
-      <w:bookmarkStart w:id="0" w:name="_GoBack"/>
       <w:r>
         <w:rPr>
           <w:noProof/>
@@ -1404,7 +1997,6 @@
           </wp:inline>
         </w:drawing>
       </w:r>
-      <w:bookmarkEnd w:id="0"/>
     </w:p>
     <w:sectPr>
       <w:pgSz w:w="15840" w:h="12240" w:orient="landscape"/>

</xml_diff>